<commit_message>
From 1.2 to 1.3 version
</commit_message>
<xml_diff>
--- a/output/docx/RF004 - Visualizar Painel do Desempenho.docx
+++ b/output/docx/RF004 - Visualizar Painel do Desempenho.docx
@@ -1087,8 +1087,10 @@
           <w:szCs w:val="24"/>
           <w:u w:val="none"/>
         </w:rPr>
-        <w:t>4. System exibe na pagina uma tabela contendo as informacoes (basicamente listagem das unidades) do estado de realizacao do PGPD, nas fases: 
-                   Responsavel (Unidade), Competencias, Avaliacoes. </w:t>
+        <w:t>4. System exibe na pagina uma tabela contendo as informacoes do estado de realizacao do PGPD naquele Periodo Avaliativo: 
+                   - Grafico com o resumo da situacao das competencias (para avaliar, avaliadas, para capacitar e capacitadas)
+                   - Grafico com o resumo da situacao das unidades (sem/com competencias mapeadas, sem/com avaliacoes pendentes e sem/com capacitacoes planejadas) 
+                   - Tabela com: Responsavel (Unidade), Competencias, Avaliacoes. </w:t>
       </w:r>
     </w:p>
     <w:p>

</xml_diff>